<commit_message>
Tentative de résolution du problème du double clic
Onchange() à la place de onclick()
</commit_message>
<xml_diff>
--- a/app/static/text/Nouvelle_Attestation_1.docx
+++ b/app/static/text/Nouvelle_Attestation_1.docx
@@ -345,7 +345,7 @@
           <w:sz w:val="24"/>
           <w:szCs w:val="24"/>
         </w:rPr>
-        <w:t>Déplacements pour effectuer des achats de fournitures nécessaires à l'activité professionnelle, des achats de première nécessité dans des établissements dont les 3 activités demeurent autorisées, le retrait de commande et les livraisons à domicile.</w:t>
+        <w:t>Déplacements brefs, dans la limite d'une heure quotidienne et dans un rayon maximal d'un kilomètre autour du domicile, liés soit à l'activité physique individuelle des personnes, à l'exclusion de toute pratique sportive collective et de toute proximité avec d'autres personnes, soit à la promenade avec les seules personnes regroupées dans un même domicile, soit aux besoins des animaux de compagnie.</w:t>
       </w:r>
     </w:p>
     <w:p>
@@ -485,7 +485,7 @@
           <w:sz w:val="24"/>
           <w:szCs w:val="24"/>
         </w:rPr>
-        <w:t xml:space="preserve">  le   01/11/2020    à 20h18</w:t>
+        <w:t xml:space="preserve">  le   01/11/2020    à 20h34</w:t>
       </w:r>
     </w:p>
     <w:sectPr>

</xml_diff>

<commit_message>
Mise à jour du 2 novembre
</commit_message>
<xml_diff>
--- a/app/static/text/Nouvelle_Attestation_1.docx
+++ b/app/static/text/Nouvelle_Attestation_1.docx
@@ -345,7 +345,7 @@
           <w:sz w:val="24"/>
           <w:szCs w:val="24"/>
         </w:rPr>
-        <w:t>Déplacements brefs, dans la limite d'une heure quotidienne et dans un rayon maximal d'un kilomètre autour du domicile, liés soit à l'activité physique individuelle des personnes, à l'exclusion de toute pratique sportive collective et de toute proximité avec d'autres personnes, soit à la promenade avec les seules personnes regroupées dans un même domicile, soit aux besoins des animaux de compagnie.</w:t>
+        <w:t>Déplacements pour effectuer des achats de fournitures nécessaires à l'activité professionnelle, des achats de première nécessité dans des établissements dont les 3 activités demeurent autorisées, le retrait de commande et les livraisons à domicile.</w:t>
       </w:r>
     </w:p>
     <w:p>
@@ -485,7 +485,7 @@
           <w:sz w:val="24"/>
           <w:szCs w:val="24"/>
         </w:rPr>
-        <w:t xml:space="preserve">  le   01/11/2020    à 20h34</w:t>
+        <w:t xml:space="preserve">  le   02/11/2020    à 11h19</w:t>
       </w:r>
     </w:p>
     <w:sectPr>

</xml_diff>

<commit_message>
Mise à Jour pour Valérie
</commit_message>
<xml_diff>
--- a/app/static/text/Nouvelle_Attestation_1.docx
+++ b/app/static/text/Nouvelle_Attestation_1.docx
@@ -121,6 +121,13 @@
           <w:sz w:val="24"/>
           <w:szCs w:val="24"/>
         </w:rPr>
+        <w:t>e</w:t>
+      </w:r>
+      <w:r>
+        <w:rPr>
+          <w:sz w:val="24"/>
+          <w:szCs w:val="24"/>
+        </w:rPr>
         <w:t>,</w:t>
       </w:r>
     </w:p>
@@ -146,6 +153,14 @@
           <w:sz w:val="24"/>
           <w:szCs w:val="24"/>
         </w:rPr>
+        <w:t>me</w:t>
+      </w:r>
+      <w:r>
+        <w:rPr>
+          <w:b/>
+          <w:sz w:val="24"/>
+          <w:szCs w:val="24"/>
+        </w:rPr>
         <w:t xml:space="preserve"> </w:t>
       </w:r>
       <w:r>
@@ -154,15 +169,23 @@
           <w:sz w:val="24"/>
           <w:szCs w:val="24"/>
         </w:rPr>
-        <w:t xml:space="preserve"> VUILLERMET </w:t>
-      </w:r>
-      <w:r>
-        <w:rPr>
-          <w:b/>
-          <w:sz w:val="24"/>
-          <w:szCs w:val="24"/>
-        </w:rPr>
-        <w:t>André</w:t>
+        <w:t xml:space="preserve"> </w:t>
+      </w:r>
+      <w:r>
+        <w:rPr>
+          <w:b/>
+          <w:sz w:val="24"/>
+          <w:szCs w:val="24"/>
+        </w:rPr>
+        <w:t xml:space="preserve">VUILLERMET </w:t>
+      </w:r>
+      <w:r>
+        <w:rPr>
+          <w:b/>
+          <w:sz w:val="24"/>
+          <w:szCs w:val="24"/>
+        </w:rPr>
+        <w:t>Valérie</w:t>
       </w:r>
     </w:p>
     <w:p>
@@ -187,6 +210,14 @@
           <w:sz w:val="24"/>
           <w:szCs w:val="24"/>
         </w:rPr>
+        <w:t xml:space="preserve">e </w:t>
+      </w:r>
+      <w:r>
+        <w:rPr>
+          <w:b/>
+          <w:sz w:val="24"/>
+          <w:szCs w:val="24"/>
+        </w:rPr>
         <w:t xml:space="preserve"> le  </w:t>
       </w:r>
       <w:r>
@@ -195,7 +226,7 @@
           <w:sz w:val="24"/>
           <w:szCs w:val="24"/>
         </w:rPr>
-        <w:t>22/11/1953</w:t>
+        <w:t>04/12/1986</w:t>
       </w:r>
       <w:r>
         <w:rPr>
@@ -211,7 +242,23 @@
           <w:sz w:val="24"/>
           <w:szCs w:val="24"/>
         </w:rPr>
-        <w:t xml:space="preserve"> à  Oran</w:t>
+        <w:t xml:space="preserve"> </w:t>
+      </w:r>
+      <w:r>
+        <w:rPr>
+          <w:b/>
+          <w:sz w:val="24"/>
+          <w:szCs w:val="24"/>
+        </w:rPr>
+        <w:t xml:space="preserve">à  </w:t>
+      </w:r>
+      <w:r>
+        <w:rPr>
+          <w:b/>
+          <w:sz w:val="24"/>
+          <w:szCs w:val="24"/>
+        </w:rPr>
+        <w:t>Pau</w:t>
       </w:r>
     </w:p>
     <w:p>
@@ -238,7 +285,15 @@
           <w:sz w:val="24"/>
           <w:szCs w:val="24"/>
         </w:rPr>
-        <w:t xml:space="preserve"> 6 chemin du </w:t>
+        <w:t xml:space="preserve"> </w:t>
+      </w:r>
+      <w:r>
+        <w:rPr>
+          <w:b/>
+          <w:sz w:val="24"/>
+          <w:szCs w:val="24"/>
+        </w:rPr>
+        <w:t>7 impasse d’</w:t>
       </w:r>
       <w:proofErr w:type="spellStart"/>
       <w:r>
@@ -247,7 +302,7 @@
           <w:sz w:val="24"/>
           <w:szCs w:val="24"/>
         </w:rPr>
-        <w:t>Trouilhet</w:t>
+        <w:t>Urdous</w:t>
       </w:r>
       <w:proofErr w:type="spellEnd"/>
       <w:r>
@@ -256,7 +311,39 @@
           <w:sz w:val="24"/>
           <w:szCs w:val="24"/>
         </w:rPr>
-        <w:t xml:space="preserve"> à LAHOURCADE (64150)</w:t>
+        <w:t xml:space="preserve"> à LA</w:t>
+      </w:r>
+      <w:r>
+        <w:rPr>
+          <w:b/>
+          <w:sz w:val="24"/>
+          <w:szCs w:val="24"/>
+        </w:rPr>
+        <w:t>BASTIDE-MONRÉJEAU</w:t>
+      </w:r>
+      <w:r>
+        <w:rPr>
+          <w:b/>
+          <w:sz w:val="24"/>
+          <w:szCs w:val="24"/>
+        </w:rPr>
+        <w:t xml:space="preserve"> (641</w:t>
+      </w:r>
+      <w:r>
+        <w:rPr>
+          <w:b/>
+          <w:sz w:val="24"/>
+          <w:szCs w:val="24"/>
+        </w:rPr>
+        <w:t>7</w:t>
+      </w:r>
+      <w:r>
+        <w:rPr>
+          <w:b/>
+          <w:sz w:val="24"/>
+          <w:szCs w:val="24"/>
+        </w:rPr>
+        <w:t>0)</w:t>
       </w:r>
       <w:r>
         <w:rPr>
@@ -345,7 +432,7 @@
           <w:sz w:val="24"/>
           <w:szCs w:val="24"/>
         </w:rPr>
-        <w:t>Déplacements pour effectuer des achats de fournitures nécessaires à l'activité professionnelle, des achats de première nécessité dans des établissements dont les 3 activités demeurent autorisées, le retrait de commande et les livraisons à domicile.</w:t>
+        <w:t>Déplacements brefs, dans la limite d'une heure quotidienne et dans un rayon maximal d'un kilomètre autour du domicile, liés soit à l'activité physique individuelle des personnes, à l'exclusion de toute pratique sportive collective et de toute proximité avec d'autres personnes, soit à la promenade avec les seules personnes regroupées dans un même domicile, soit aux besoins des animaux de compagnie.</w:t>
       </w:r>
     </w:p>
     <w:p>
@@ -363,18 +450,18 @@
           <w:lang w:eastAsia="fr-FR"/>
         </w:rPr>
         <w:drawing>
-          <wp:anchor distT="0" distB="0" distL="114300" distR="114300" simplePos="0" relativeHeight="251657216" behindDoc="1" locked="0" layoutInCell="1" allowOverlap="1">
+          <wp:anchor distT="0" distB="0" distL="114300" distR="114300" simplePos="0" relativeHeight="251658240" behindDoc="1" locked="0" layoutInCell="1" allowOverlap="1">
             <wp:simplePos x="0" y="0"/>
             <wp:positionH relativeFrom="column">
-              <wp:posOffset>3881754</wp:posOffset>
+              <wp:posOffset>4473893</wp:posOffset>
             </wp:positionH>
             <wp:positionV relativeFrom="paragraph">
-              <wp:posOffset>294640</wp:posOffset>
+              <wp:posOffset>29527</wp:posOffset>
             </wp:positionV>
-            <wp:extent cx="1383030" cy="1249680"/>
-            <wp:effectExtent l="133350" t="133350" r="121920" b="121920"/>
+            <wp:extent cx="967105" cy="1432560"/>
+            <wp:effectExtent l="247650" t="0" r="233045" b="0"/>
             <wp:wrapNone/>
-            <wp:docPr id="1" name="Image 0" descr="Signature papa.jpg"/>
+            <wp:docPr id="1" name="Image 0" descr="signature_valerie.jpg"/>
             <wp:cNvGraphicFramePr>
               <a:graphicFrameLocks xmlns:a="http://schemas.openxmlformats.org/drawingml/2006/main" noChangeAspect="1"/>
             </wp:cNvGraphicFramePr>
@@ -382,19 +469,23 @@
               <a:graphicData uri="http://schemas.openxmlformats.org/drawingml/2006/picture">
                 <pic:pic xmlns:pic="http://schemas.openxmlformats.org/drawingml/2006/picture">
                   <pic:nvPicPr>
-                    <pic:cNvPr id="0" name="Signature papa.jpg"/>
+                    <pic:cNvPr id="0" name="signature_valerie.jpg"/>
                     <pic:cNvPicPr/>
                   </pic:nvPicPr>
                   <pic:blipFill>
-                    <a:blip r:embed="rId4"/>
+                    <a:blip r:embed="rId4" cstate="print">
+                      <a:grayscl/>
+                      <a:lum bright="34000" contrast="38000"/>
+                    </a:blip>
+                    <a:srcRect l="20668" t="14824" r="25375" b="25412"/>
                     <a:stretch>
                       <a:fillRect/>
                     </a:stretch>
                   </pic:blipFill>
                   <pic:spPr>
-                    <a:xfrm rot="773756">
+                    <a:xfrm rot="16200000">
                       <a:off x="0" y="0"/>
-                      <a:ext cx="1383030" cy="1249680"/>
+                      <a:ext cx="967105" cy="1432560"/>
                     </a:xfrm>
                     <a:prstGeom prst="rect">
                       <a:avLst/>
@@ -416,26 +507,11 @@
     </w:p>
     <w:p>
       <w:pPr>
-        <w:jc w:val="center"/>
-        <w:rPr>
-          <w:sz w:val="24"/>
-          <w:szCs w:val="24"/>
-        </w:rPr>
-      </w:pPr>
-      <w:r>
-        <w:rPr>
-          <w:sz w:val="24"/>
-          <w:szCs w:val="24"/>
-        </w:rPr>
-        <w:t xml:space="preserve">       </w:t>
-      </w:r>
-      <w:r>
-        <w:rPr>
-          <w:sz w:val="24"/>
-          <w:szCs w:val="24"/>
-        </w:rPr>
-        <w:t xml:space="preserve">               </w:t>
-      </w:r>
+        <w:rPr>
+          <w:sz w:val="24"/>
+          <w:szCs w:val="24"/>
+        </w:rPr>
+      </w:pPr>
       <w:r>
         <w:rPr>
           <w:sz w:val="24"/>
@@ -448,14 +524,35 @@
           <w:sz w:val="24"/>
           <w:szCs w:val="24"/>
         </w:rPr>
-        <w:t xml:space="preserve">           </w:t>
-      </w:r>
-      <w:r>
-        <w:rPr>
-          <w:sz w:val="24"/>
-          <w:szCs w:val="24"/>
-        </w:rPr>
-        <w:t xml:space="preserve"> </w:t>
+        <w:tab/>
+      </w:r>
+      <w:r>
+        <w:rPr>
+          <w:sz w:val="24"/>
+          <w:szCs w:val="24"/>
+        </w:rPr>
+        <w:tab/>
+      </w:r>
+      <w:r>
+        <w:rPr>
+          <w:sz w:val="24"/>
+          <w:szCs w:val="24"/>
+        </w:rPr>
+        <w:tab/>
+      </w:r>
+      <w:r>
+        <w:rPr>
+          <w:sz w:val="24"/>
+          <w:szCs w:val="24"/>
+        </w:rPr>
+        <w:tab/>
+      </w:r>
+      <w:r>
+        <w:rPr>
+          <w:sz w:val="24"/>
+          <w:szCs w:val="24"/>
+        </w:rPr>
+        <w:tab/>
       </w:r>
       <w:r>
         <w:rPr>
@@ -485,7 +582,14 @@
           <w:sz w:val="24"/>
           <w:szCs w:val="24"/>
         </w:rPr>
-        <w:t xml:space="preserve">  le   02/11/2020    à 11h19</w:t>
+        <w:t xml:space="preserve">  </w:t>
+      </w:r>
+      <w:r>
+        <w:rPr>
+          <w:sz w:val="24"/>
+          <w:szCs w:val="24"/>
+        </w:rPr>
+        <w:t>le   02/11/2020    à 12h13</w:t>
       </w:r>
     </w:p>
     <w:sectPr>

</xml_diff>

<commit_message>
Mise à jour exceptions
Condition heures limites placée en premier
</commit_message>
<xml_diff>
--- a/app/static/text/Nouvelle_Attestation_1.docx
+++ b/app/static/text/Nouvelle_Attestation_1.docx
@@ -121,13 +121,6 @@
           <w:sz w:val="24"/>
           <w:szCs w:val="24"/>
         </w:rPr>
-        <w:t>e</w:t>
-      </w:r>
-      <w:r>
-        <w:rPr>
-          <w:sz w:val="24"/>
-          <w:szCs w:val="24"/>
-        </w:rPr>
         <w:t>,</w:t>
       </w:r>
     </w:p>
@@ -153,14 +146,6 @@
           <w:sz w:val="24"/>
           <w:szCs w:val="24"/>
         </w:rPr>
-        <w:t>me</w:t>
-      </w:r>
-      <w:r>
-        <w:rPr>
-          <w:b/>
-          <w:sz w:val="24"/>
-          <w:szCs w:val="24"/>
-        </w:rPr>
         <w:t xml:space="preserve"> </w:t>
       </w:r>
       <w:r>
@@ -169,6 +154,55 @@
           <w:sz w:val="24"/>
           <w:szCs w:val="24"/>
         </w:rPr>
+        <w:t xml:space="preserve"> VUILLERMET </w:t>
+      </w:r>
+      <w:r>
+        <w:rPr>
+          <w:b/>
+          <w:sz w:val="24"/>
+          <w:szCs w:val="24"/>
+        </w:rPr>
+        <w:t>André</w:t>
+      </w:r>
+    </w:p>
+    <w:p>
+      <w:pPr>
+        <w:rPr>
+          <w:b/>
+          <w:sz w:val="24"/>
+          <w:szCs w:val="24"/>
+        </w:rPr>
+      </w:pPr>
+      <w:r>
+        <w:rPr>
+          <w:b/>
+          <w:sz w:val="24"/>
+          <w:szCs w:val="24"/>
+        </w:rPr>
+        <w:t>Né</w:t>
+      </w:r>
+      <w:r>
+        <w:rPr>
+          <w:b/>
+          <w:sz w:val="24"/>
+          <w:szCs w:val="24"/>
+        </w:rPr>
+        <w:t xml:space="preserve"> le  </w:t>
+      </w:r>
+      <w:r>
+        <w:rPr>
+          <w:b/>
+          <w:sz w:val="24"/>
+          <w:szCs w:val="24"/>
+        </w:rPr>
+        <w:t>22/11/1953</w:t>
+      </w:r>
+      <w:r>
+        <w:rPr>
+          <w:b/>
+          <w:sz w:val="24"/>
+          <w:szCs w:val="24"/>
+        </w:rPr>
         <w:t xml:space="preserve"> </w:t>
       </w:r>
       <w:r>
@@ -177,56 +211,32 @@
           <w:sz w:val="24"/>
           <w:szCs w:val="24"/>
         </w:rPr>
-        <w:t xml:space="preserve">VUILLERMET </w:t>
-      </w:r>
-      <w:r>
-        <w:rPr>
-          <w:b/>
-          <w:sz w:val="24"/>
-          <w:szCs w:val="24"/>
-        </w:rPr>
-        <w:t>Valérie</w:t>
-      </w:r>
-    </w:p>
-    <w:p>
-      <w:pPr>
-        <w:rPr>
-          <w:b/>
-          <w:sz w:val="24"/>
-          <w:szCs w:val="24"/>
-        </w:rPr>
-      </w:pPr>
-      <w:r>
-        <w:rPr>
-          <w:b/>
-          <w:sz w:val="24"/>
-          <w:szCs w:val="24"/>
-        </w:rPr>
-        <w:t>Né</w:t>
-      </w:r>
-      <w:r>
-        <w:rPr>
-          <w:b/>
-          <w:sz w:val="24"/>
-          <w:szCs w:val="24"/>
-        </w:rPr>
-        <w:t xml:space="preserve">e </w:t>
-      </w:r>
-      <w:r>
-        <w:rPr>
-          <w:b/>
-          <w:sz w:val="24"/>
-          <w:szCs w:val="24"/>
-        </w:rPr>
-        <w:t xml:space="preserve"> le  </w:t>
-      </w:r>
-      <w:r>
-        <w:rPr>
-          <w:b/>
-          <w:sz w:val="24"/>
-          <w:szCs w:val="24"/>
-        </w:rPr>
-        <w:t>04/12/1986</w:t>
+        <w:t xml:space="preserve"> à  Oran</w:t>
+      </w:r>
+    </w:p>
+    <w:p>
+      <w:pPr>
+        <w:rPr>
+          <w:b/>
+          <w:sz w:val="24"/>
+          <w:szCs w:val="24"/>
+        </w:rPr>
+      </w:pPr>
+      <w:r>
+        <w:rPr>
+          <w:b/>
+          <w:sz w:val="24"/>
+          <w:szCs w:val="24"/>
+        </w:rPr>
+        <w:t>Demeurant  :</w:t>
+      </w:r>
+      <w:r>
+        <w:rPr>
+          <w:b/>
+          <w:sz w:val="24"/>
+          <w:szCs w:val="24"/>
+        </w:rPr>
+        <w:t xml:space="preserve"> 6 chemin de</w:t>
       </w:r>
       <w:r>
         <w:rPr>
@@ -236,65 +246,6 @@
         </w:rPr>
         <w:t xml:space="preserve"> </w:t>
       </w:r>
-      <w:r>
-        <w:rPr>
-          <w:b/>
-          <w:sz w:val="24"/>
-          <w:szCs w:val="24"/>
-        </w:rPr>
-        <w:t xml:space="preserve"> </w:t>
-      </w:r>
-      <w:r>
-        <w:rPr>
-          <w:b/>
-          <w:sz w:val="24"/>
-          <w:szCs w:val="24"/>
-        </w:rPr>
-        <w:t xml:space="preserve">à  </w:t>
-      </w:r>
-      <w:r>
-        <w:rPr>
-          <w:b/>
-          <w:sz w:val="24"/>
-          <w:szCs w:val="24"/>
-        </w:rPr>
-        <w:t>Pau</w:t>
-      </w:r>
-    </w:p>
-    <w:p>
-      <w:pPr>
-        <w:rPr>
-          <w:b/>
-          <w:sz w:val="24"/>
-          <w:szCs w:val="24"/>
-        </w:rPr>
-      </w:pPr>
-      <w:proofErr w:type="gramStart"/>
-      <w:r>
-        <w:rPr>
-          <w:b/>
-          <w:sz w:val="24"/>
-          <w:szCs w:val="24"/>
-        </w:rPr>
-        <w:t>Demeurant  :</w:t>
-      </w:r>
-      <w:proofErr w:type="gramEnd"/>
-      <w:r>
-        <w:rPr>
-          <w:b/>
-          <w:sz w:val="24"/>
-          <w:szCs w:val="24"/>
-        </w:rPr>
-        <w:t xml:space="preserve"> </w:t>
-      </w:r>
-      <w:r>
-        <w:rPr>
-          <w:b/>
-          <w:sz w:val="24"/>
-          <w:szCs w:val="24"/>
-        </w:rPr>
-        <w:t>7 impasse d’</w:t>
-      </w:r>
       <w:proofErr w:type="spellStart"/>
       <w:r>
         <w:rPr>
@@ -302,7 +253,7 @@
           <w:sz w:val="24"/>
           <w:szCs w:val="24"/>
         </w:rPr>
-        <w:t>Urdous</w:t>
+        <w:t>Trouilhet</w:t>
       </w:r>
       <w:proofErr w:type="spellEnd"/>
       <w:r>
@@ -311,39 +262,7 @@
           <w:sz w:val="24"/>
           <w:szCs w:val="24"/>
         </w:rPr>
-        <w:t xml:space="preserve"> à LA</w:t>
-      </w:r>
-      <w:r>
-        <w:rPr>
-          <w:b/>
-          <w:sz w:val="24"/>
-          <w:szCs w:val="24"/>
-        </w:rPr>
-        <w:t>BASTIDE-MONRÉJEAU</w:t>
-      </w:r>
-      <w:r>
-        <w:rPr>
-          <w:b/>
-          <w:sz w:val="24"/>
-          <w:szCs w:val="24"/>
-        </w:rPr>
-        <w:t xml:space="preserve"> (641</w:t>
-      </w:r>
-      <w:r>
-        <w:rPr>
-          <w:b/>
-          <w:sz w:val="24"/>
-          <w:szCs w:val="24"/>
-        </w:rPr>
-        <w:t>7</w:t>
-      </w:r>
-      <w:r>
-        <w:rPr>
-          <w:b/>
-          <w:sz w:val="24"/>
-          <w:szCs w:val="24"/>
-        </w:rPr>
-        <w:t>0)</w:t>
+        <w:t xml:space="preserve"> à LAHOURCADE (64150)</w:t>
       </w:r>
       <w:r>
         <w:rPr>
@@ -450,18 +369,18 @@
           <w:lang w:eastAsia="fr-FR"/>
         </w:rPr>
         <w:drawing>
-          <wp:anchor distT="0" distB="0" distL="114300" distR="114300" simplePos="0" relativeHeight="251658240" behindDoc="1" locked="0" layoutInCell="1" allowOverlap="1">
+          <wp:anchor distT="0" distB="0" distL="114300" distR="114300" simplePos="0" relativeHeight="251657216" behindDoc="1" locked="0" layoutInCell="1" allowOverlap="1">
             <wp:simplePos x="0" y="0"/>
             <wp:positionH relativeFrom="column">
-              <wp:posOffset>4473893</wp:posOffset>
+              <wp:posOffset>3881754</wp:posOffset>
             </wp:positionH>
             <wp:positionV relativeFrom="paragraph">
-              <wp:posOffset>29527</wp:posOffset>
+              <wp:posOffset>294640</wp:posOffset>
             </wp:positionV>
-            <wp:extent cx="967105" cy="1432560"/>
-            <wp:effectExtent l="247650" t="0" r="233045" b="0"/>
+            <wp:extent cx="1383030" cy="1249680"/>
+            <wp:effectExtent l="133350" t="133350" r="121920" b="121920"/>
             <wp:wrapNone/>
-            <wp:docPr id="1" name="Image 0" descr="signature_valerie.jpg"/>
+            <wp:docPr id="1" name="Image 0" descr="Signature papa.jpg"/>
             <wp:cNvGraphicFramePr>
               <a:graphicFrameLocks xmlns:a="http://schemas.openxmlformats.org/drawingml/2006/main" noChangeAspect="1"/>
             </wp:cNvGraphicFramePr>
@@ -469,23 +388,19 @@
               <a:graphicData uri="http://schemas.openxmlformats.org/drawingml/2006/picture">
                 <pic:pic xmlns:pic="http://schemas.openxmlformats.org/drawingml/2006/picture">
                   <pic:nvPicPr>
-                    <pic:cNvPr id="0" name="signature_valerie.jpg"/>
+                    <pic:cNvPr id="0" name="Signature papa.jpg"/>
                     <pic:cNvPicPr/>
                   </pic:nvPicPr>
                   <pic:blipFill>
-                    <a:blip r:embed="rId4" cstate="print">
-                      <a:grayscl/>
-                      <a:lum bright="34000" contrast="38000"/>
-                    </a:blip>
-                    <a:srcRect l="20668" t="14824" r="25375" b="25412"/>
+                    <a:blip r:embed="rId4"/>
                     <a:stretch>
                       <a:fillRect/>
                     </a:stretch>
                   </pic:blipFill>
                   <pic:spPr>
-                    <a:xfrm rot="16200000">
+                    <a:xfrm rot="773756">
                       <a:off x="0" y="0"/>
-                      <a:ext cx="967105" cy="1432560"/>
+                      <a:ext cx="1383030" cy="1249680"/>
                     </a:xfrm>
                     <a:prstGeom prst="rect">
                       <a:avLst/>
@@ -507,11 +422,26 @@
     </w:p>
     <w:p>
       <w:pPr>
-        <w:rPr>
-          <w:sz w:val="24"/>
-          <w:szCs w:val="24"/>
-        </w:rPr>
-      </w:pPr>
+        <w:jc w:val="center"/>
+        <w:rPr>
+          <w:sz w:val="24"/>
+          <w:szCs w:val="24"/>
+        </w:rPr>
+      </w:pPr>
+      <w:r>
+        <w:rPr>
+          <w:sz w:val="24"/>
+          <w:szCs w:val="24"/>
+        </w:rPr>
+        <w:t xml:space="preserve">       </w:t>
+      </w:r>
+      <w:r>
+        <w:rPr>
+          <w:sz w:val="24"/>
+          <w:szCs w:val="24"/>
+        </w:rPr>
+        <w:t xml:space="preserve">               </w:t>
+      </w:r>
       <w:r>
         <w:rPr>
           <w:sz w:val="24"/>
@@ -524,35 +454,14 @@
           <w:sz w:val="24"/>
           <w:szCs w:val="24"/>
         </w:rPr>
-        <w:tab/>
-      </w:r>
-      <w:r>
-        <w:rPr>
-          <w:sz w:val="24"/>
-          <w:szCs w:val="24"/>
-        </w:rPr>
-        <w:tab/>
-      </w:r>
-      <w:r>
-        <w:rPr>
-          <w:sz w:val="24"/>
-          <w:szCs w:val="24"/>
-        </w:rPr>
-        <w:tab/>
-      </w:r>
-      <w:r>
-        <w:rPr>
-          <w:sz w:val="24"/>
-          <w:szCs w:val="24"/>
-        </w:rPr>
-        <w:tab/>
-      </w:r>
-      <w:r>
-        <w:rPr>
-          <w:sz w:val="24"/>
-          <w:szCs w:val="24"/>
-        </w:rPr>
-        <w:tab/>
+        <w:t xml:space="preserve">           </w:t>
+      </w:r>
+      <w:r>
+        <w:rPr>
+          <w:sz w:val="24"/>
+          <w:szCs w:val="24"/>
+        </w:rPr>
+        <w:t xml:space="preserve"> </w:t>
       </w:r>
       <w:r>
         <w:rPr>
@@ -582,14 +491,7 @@
           <w:sz w:val="24"/>
           <w:szCs w:val="24"/>
         </w:rPr>
-        <w:t xml:space="preserve">  </w:t>
-      </w:r>
-      <w:r>
-        <w:rPr>
-          <w:sz w:val="24"/>
-          <w:szCs w:val="24"/>
-        </w:rPr>
-        <w:t>le   02/11/2020    à 12h32</w:t>
+        <w:t xml:space="preserve">  le   02/11/2020    à 22h07</w:t>
       </w:r>
     </w:p>
     <w:sectPr>

</xml_diff>